<commit_message>
Ajout des titres sur les graphiques
</commit_message>
<xml_diff>
--- a/resources/Rapport.docx
+++ b/resources/Rapport.docx
@@ -2609,7 +2609,23 @@
           <w:sz w:val="20"/>
           <w:szCs w:val="20"/>
         </w:rPr>
-        <w:t xml:space="preserve"> NPM (il n’y a pas de réel acronyme car l’auteur a contredit le fait que NPM voulait dire Node Package Manager).</w:t>
+        <w:t xml:space="preserve"> NPM (il n’y a pas de réel acronyme car l’auteur a contredit le fait que NPM </w:t>
+      </w:r>
+      <w:r>
+        <w:rPr>
+          <w:rFonts w:ascii="Microsoft JhengHei UI" w:eastAsia="Microsoft JhengHei UI" w:hAnsi="Microsoft JhengHei UI"/>
+          <w:sz w:val="20"/>
+          <w:szCs w:val="20"/>
+        </w:rPr>
+        <w:t>veut</w:t>
+      </w:r>
+      <w:r>
+        <w:rPr>
+          <w:rFonts w:ascii="Microsoft JhengHei UI" w:eastAsia="Microsoft JhengHei UI" w:hAnsi="Microsoft JhengHei UI"/>
+          <w:sz w:val="20"/>
+          <w:szCs w:val="20"/>
+        </w:rPr>
+        <w:t xml:space="preserve"> dire Node Package Manager).</w:t>
       </w:r>
       <w:r>
         <w:rPr>
@@ -2692,22 +2708,599 @@
         <w:rPr>
           <w:rFonts w:ascii="Microsoft JhengHei UI" w:eastAsia="Microsoft JhengHei UI" w:hAnsi="Microsoft JhengHei UI"/>
           <w:b/>
-          <w:sz w:val="20"/>
-          <w:szCs w:val="20"/>
-        </w:rPr>
-      </w:pPr>
-      <w:r>
-        <w:rPr>
-          <w:rFonts w:ascii="Microsoft JhengHei UI" w:eastAsia="Microsoft JhengHei UI" w:hAnsi="Microsoft JhengHei UI"/>
-          <w:b/>
-          <w:sz w:val="20"/>
-          <w:szCs w:val="20"/>
+          <w:sz w:val="32"/>
+          <w:szCs w:val="32"/>
+        </w:rPr>
+      </w:pPr>
+      <w:r>
+        <w:rPr>
+          <w:rFonts w:ascii="Microsoft JhengHei UI" w:eastAsia="Microsoft JhengHei UI" w:hAnsi="Microsoft JhengHei UI"/>
+          <w:b/>
+          <w:sz w:val="32"/>
+          <w:szCs w:val="32"/>
         </w:rPr>
         <w:lastRenderedPageBreak/>
-        <w:t>A venir : sécuriser l’application</w:t>
+        <w:t>SÉCURITÉ</w:t>
+      </w:r>
+      <w:r>
+        <w:rPr>
+          <w:rFonts w:ascii="Microsoft JhengHei UI" w:eastAsia="Microsoft JhengHei UI" w:hAnsi="Microsoft JhengHei UI"/>
+          <w:b/>
+          <w:sz w:val="32"/>
+          <w:szCs w:val="32"/>
+        </w:rPr>
+        <w:t xml:space="preserve"> ET INTÉGRITÉ</w:t>
+      </w:r>
+      <w:r>
+        <w:rPr>
+          <w:rFonts w:ascii="Microsoft JhengHei UI" w:eastAsia="Microsoft JhengHei UI" w:hAnsi="Microsoft JhengHei UI"/>
+          <w:b/>
+          <w:sz w:val="32"/>
+          <w:szCs w:val="32"/>
+        </w:rPr>
+        <w:t xml:space="preserve"> DE L’APPLICATION</w:t>
+      </w:r>
+    </w:p>
+    <w:p>
+      <w:pPr>
+        <w:rPr>
+          <w:rFonts w:ascii="Microsoft JhengHei UI" w:eastAsia="Microsoft JhengHei UI" w:hAnsi="Microsoft JhengHei UI"/>
+          <w:b/>
+          <w:sz w:val="20"/>
+          <w:szCs w:val="20"/>
+        </w:rPr>
+      </w:pPr>
+      <w:r>
+        <w:rPr>
+          <w:rFonts w:ascii="Microsoft JhengHei UI" w:eastAsia="Microsoft JhengHei UI" w:hAnsi="Microsoft JhengHei UI"/>
+          <w:b/>
+          <w:sz w:val="20"/>
+          <w:szCs w:val="20"/>
+        </w:rPr>
+        <w:t>Sécurité</w:t>
+      </w:r>
+    </w:p>
+    <w:p>
+      <w:pPr>
+        <w:rPr>
+          <w:rFonts w:ascii="Microsoft JhengHei UI" w:eastAsia="Microsoft JhengHei UI" w:hAnsi="Microsoft JhengHei UI"/>
+          <w:sz w:val="20"/>
+          <w:szCs w:val="20"/>
+        </w:rPr>
+      </w:pPr>
+      <w:r>
+        <w:rPr>
+          <w:rFonts w:ascii="Microsoft JhengHei UI" w:eastAsia="Microsoft JhengHei UI" w:hAnsi="Microsoft JhengHei UI"/>
+          <w:sz w:val="20"/>
+          <w:szCs w:val="20"/>
+        </w:rPr>
+        <w:t>Notre projet consistant à transférer des messages d’un utilisateurs à un autre, nous nous sommes renseigné quant à la possibilité de sécuriser les échanges et leur difficulté de mise en œuvre.</w:t>
+      </w:r>
+      <w:r>
+        <w:rPr>
+          <w:rFonts w:ascii="Microsoft JhengHei UI" w:eastAsia="Microsoft JhengHei UI" w:hAnsi="Microsoft JhengHei UI"/>
+          <w:sz w:val="20"/>
+          <w:szCs w:val="20"/>
+        </w:rPr>
+        <w:t xml:space="preserve"> C’est pourquoi nous nous somme documenté sur la technologie que nous employons : les WebSockets et avons vu que ce protocole permet de chiffrer nativement les échanges. Il faut pour cela générer une clé publique et une clé privée dans le but de créer un certificat dit « SSL » pour Secure Sockets Layer.</w:t>
+      </w:r>
+    </w:p>
+    <w:p>
+      <w:pPr>
+        <w:rPr>
+          <w:rFonts w:ascii="Microsoft JhengHei UI" w:eastAsia="Microsoft JhengHei UI" w:hAnsi="Microsoft JhengHei UI"/>
+          <w:sz w:val="20"/>
+          <w:szCs w:val="20"/>
+        </w:rPr>
+      </w:pPr>
+      <w:r>
+        <w:rPr>
+          <w:rFonts w:ascii="Microsoft JhengHei UI" w:eastAsia="Microsoft JhengHei UI" w:hAnsi="Microsoft JhengHei UI"/>
+          <w:sz w:val="20"/>
+          <w:szCs w:val="20"/>
+        </w:rPr>
+        <w:t>Le protocole WebSocket se mettant en place grâce au HTTP, il est possible, en chiffrant le protocole HTTP en HTTPS de persister ce chiffrement et de le passer au WebSocket.</w:t>
+      </w:r>
+    </w:p>
+    <w:p>
+      <w:pPr>
+        <w:rPr>
+          <w:rFonts w:ascii="Microsoft JhengHei UI" w:eastAsia="Microsoft JhengHei UI" w:hAnsi="Microsoft JhengHei UI"/>
+          <w:b/>
+          <w:sz w:val="20"/>
+          <w:szCs w:val="20"/>
+        </w:rPr>
+      </w:pPr>
+      <w:r>
+        <w:rPr>
+          <w:rFonts w:ascii="Microsoft JhengHei UI" w:eastAsia="Microsoft JhengHei UI" w:hAnsi="Microsoft JhengHei UI"/>
+          <w:b/>
+          <w:sz w:val="20"/>
+          <w:szCs w:val="20"/>
+        </w:rPr>
+        <w:t>Intégrité</w:t>
+      </w:r>
+    </w:p>
+    <w:p>
+      <w:pPr>
+        <w:rPr>
+          <w:rFonts w:ascii="Microsoft JhengHei UI" w:eastAsia="Microsoft JhengHei UI" w:hAnsi="Microsoft JhengHei UI"/>
+          <w:sz w:val="20"/>
+          <w:szCs w:val="20"/>
+        </w:rPr>
+      </w:pPr>
+      <w:r>
+        <w:rPr>
+          <w:rFonts w:ascii="Microsoft JhengHei UI" w:eastAsia="Microsoft JhengHei UI" w:hAnsi="Microsoft JhengHei UI"/>
+          <w:sz w:val="20"/>
+          <w:szCs w:val="20"/>
+        </w:rPr>
+        <w:t>L’application devant prendre en charge l’envoie de fichier vers la PirateBox nécessite que le fichier soit intègre, c’est-à-dire qu’il soit identique à l’original. Nous avons donc mis en place un système de « checksum » (somme de contrôle</w:t>
+      </w:r>
+      <w:r>
+        <w:rPr>
+          <w:rFonts w:ascii="Microsoft JhengHei UI" w:eastAsia="Microsoft JhengHei UI" w:hAnsi="Microsoft JhengHei UI"/>
+          <w:sz w:val="20"/>
+          <w:szCs w:val="20"/>
+        </w:rPr>
+        <w:t xml:space="preserve"> ou empreinte</w:t>
+      </w:r>
+      <w:r>
+        <w:rPr>
+          <w:rFonts w:ascii="Microsoft JhengHei UI" w:eastAsia="Microsoft JhengHei UI" w:hAnsi="Microsoft JhengHei UI"/>
+          <w:sz w:val="20"/>
+          <w:szCs w:val="20"/>
+        </w:rPr>
+        <w:t>) qui calcule pour une taille de données précise, une somme de donnée à l’aide de la fonction de hachage md5. Cette fonction permet de calculer une somme qui sera envoyée au serveur qui devra comparer les morceaux de données qu’il reçoit, avec les sommes de données qu’il possède.</w:t>
+      </w:r>
+      <w:r>
+        <w:rPr>
+          <w:rFonts w:ascii="Microsoft JhengHei UI" w:eastAsia="Microsoft JhengHei UI" w:hAnsi="Microsoft JhengHei UI"/>
+          <w:sz w:val="20"/>
+          <w:szCs w:val="20"/>
+        </w:rPr>
+        <w:t xml:space="preserve"> Si des données sont corrompues, on l’indique au client et celui-ci nous renvoie les données. Si plus de cinq échecs ont lieux, on interrompt l’envoi de fichier.</w:t>
+      </w:r>
+    </w:p>
+    <w:p>
+      <w:pPr>
+        <w:rPr>
+          <w:rFonts w:ascii="Microsoft JhengHei UI" w:eastAsia="Microsoft JhengHei UI" w:hAnsi="Microsoft JhengHei UI"/>
+          <w:sz w:val="20"/>
+          <w:szCs w:val="20"/>
+        </w:rPr>
+      </w:pPr>
+      <w:r>
+        <w:rPr>
+          <w:rFonts w:ascii="Microsoft JhengHei UI" w:eastAsia="Microsoft JhengHei UI" w:hAnsi="Microsoft JhengHei UI"/>
+          <w:sz w:val="20"/>
+          <w:szCs w:val="20"/>
+        </w:rPr>
+        <w:t xml:space="preserve">Ce système de vérification des données nous a posé quelques problèmes, puisqu’ils fonctionnent parfaitement en développement, mais nous a posé des problèmes lors de tests en conditions réelles sur la PirateBox. En effet, </w:t>
+      </w:r>
+      <w:r>
+        <w:rPr>
+          <w:rFonts w:ascii="Microsoft JhengHei UI" w:eastAsia="Microsoft JhengHei UI" w:hAnsi="Microsoft JhengHei UI"/>
+          <w:sz w:val="20"/>
+          <w:szCs w:val="20"/>
+        </w:rPr>
+        <w:t>on obtenait des erreurs de corruptions avec que les données étaient bien intègres, c’est pourquoi nous avons suspendu cette fonctionnalité, et aucun problème de corruption n’a jamais eu lieu dans nos différents tests. L</w:t>
+      </w:r>
+      <w:r>
+        <w:rPr>
+          <w:rFonts w:ascii="Microsoft JhengHei UI" w:eastAsia="Microsoft JhengHei UI" w:hAnsi="Microsoft JhengHei UI"/>
+          <w:sz w:val="20"/>
+          <w:szCs w:val="20"/>
+        </w:rPr>
+        <w:t>’application et les tests unitaires ont été conçus sont un environnement Windows et l’application finale sur trouve sur un environnement Linux : « Raspbian ».</w:t>
+      </w:r>
+      <w:r>
+        <w:rPr>
+          <w:rFonts w:ascii="Microsoft JhengHei UI" w:eastAsia="Microsoft JhengHei UI" w:hAnsi="Microsoft JhengHei UI"/>
+          <w:sz w:val="20"/>
+          <w:szCs w:val="20"/>
+        </w:rPr>
+        <w:t xml:space="preserve"> Nous soupçonnons cette différence d’environnement en cause des problèmes.</w:t>
+      </w:r>
+    </w:p>
+    <w:p>
+      <w:pPr>
+        <w:rPr>
+          <w:rFonts w:ascii="Microsoft JhengHei UI" w:eastAsia="Microsoft JhengHei UI" w:hAnsi="Microsoft JhengHei UI"/>
+          <w:sz w:val="20"/>
+          <w:szCs w:val="20"/>
+        </w:rPr>
+      </w:pPr>
+      <w:r>
+        <w:rPr>
+          <w:rFonts w:ascii="Microsoft JhengHei UI" w:eastAsia="Microsoft JhengHei UI" w:hAnsi="Microsoft JhengHei UI"/>
+          <w:sz w:val="20"/>
+          <w:szCs w:val="20"/>
+        </w:rPr>
+        <w:br w:type="page"/>
+      </w:r>
+    </w:p>
+    <w:p>
+      <w:pPr>
+        <w:rPr>
+          <w:rFonts w:ascii="Microsoft JhengHei UI" w:eastAsia="Microsoft JhengHei UI" w:hAnsi="Microsoft JhengHei UI"/>
+          <w:b/>
+          <w:sz w:val="32"/>
+          <w:szCs w:val="32"/>
+        </w:rPr>
+      </w:pPr>
+      <w:r>
+        <w:rPr>
+          <w:rFonts w:ascii="Microsoft JhengHei UI" w:eastAsia="Microsoft JhengHei UI" w:hAnsi="Microsoft JhengHei UI"/>
+          <w:b/>
+          <w:sz w:val="32"/>
+          <w:szCs w:val="32"/>
+        </w:rPr>
+        <w:lastRenderedPageBreak/>
+        <w:t>I</w:t>
+      </w:r>
+      <w:r>
+        <w:rPr>
+          <w:rFonts w:ascii="Microsoft JhengHei UI" w:eastAsia="Microsoft JhengHei UI" w:hAnsi="Microsoft JhengHei UI"/>
+          <w:b/>
+          <w:sz w:val="32"/>
+          <w:szCs w:val="32"/>
+        </w:rPr>
+        <w:t>NSTALLATION</w:t>
+      </w:r>
+    </w:p>
+    <w:p>
+      <w:pPr>
+        <w:rPr>
+          <w:rFonts w:ascii="Microsoft JhengHei UI" w:eastAsia="Microsoft JhengHei UI" w:hAnsi="Microsoft JhengHei UI"/>
+          <w:b/>
+          <w:sz w:val="20"/>
+          <w:szCs w:val="20"/>
+        </w:rPr>
+      </w:pPr>
+      <w:r>
+        <w:rPr>
+          <w:rFonts w:ascii="Microsoft JhengHei UI" w:eastAsia="Microsoft JhengHei UI" w:hAnsi="Microsoft JhengHei UI"/>
+          <w:b/>
+          <w:sz w:val="20"/>
+          <w:szCs w:val="20"/>
+        </w:rPr>
+        <w:t>Prérequis</w:t>
+      </w:r>
+      <w:r>
+        <w:rPr>
+          <w:rFonts w:ascii="Microsoft JhengHei UI" w:eastAsia="Microsoft JhengHei UI" w:hAnsi="Microsoft JhengHei UI"/>
+          <w:b/>
+          <w:sz w:val="20"/>
+          <w:szCs w:val="20"/>
+        </w:rPr>
+        <w:t xml:space="preserve"> (A TESTER EN CONDITIONS REELLES !!!)</w:t>
+      </w:r>
+    </w:p>
+    <w:p>
+      <w:pPr>
+        <w:rPr>
+          <w:rFonts w:ascii="Microsoft JhengHei UI" w:eastAsia="Microsoft JhengHei UI" w:hAnsi="Microsoft JhengHei UI"/>
+          <w:sz w:val="20"/>
+          <w:szCs w:val="20"/>
+        </w:rPr>
+      </w:pPr>
+      <w:r>
+        <w:rPr>
+          <w:rFonts w:ascii="Microsoft JhengHei UI" w:eastAsia="Microsoft JhengHei UI" w:hAnsi="Microsoft JhengHei UI"/>
+          <w:sz w:val="20"/>
+          <w:szCs w:val="20"/>
+        </w:rPr>
+        <w:t>Pour i</w:t>
+      </w:r>
+      <w:r>
+        <w:rPr>
+          <w:rFonts w:ascii="Microsoft JhengHei UI" w:eastAsia="Microsoft JhengHei UI" w:hAnsi="Microsoft JhengHei UI"/>
+          <w:sz w:val="20"/>
+          <w:szCs w:val="20"/>
+        </w:rPr>
+        <w:t>nstaller la PirateBox, il faut :</w:t>
+      </w:r>
+    </w:p>
+    <w:p>
+      <w:pPr>
+        <w:pStyle w:val="Paragraphedeliste"/>
+        <w:numPr>
+          <w:ilvl w:val="0"/>
+          <w:numId w:val="5"/>
+        </w:numPr>
+        <w:rPr>
+          <w:rFonts w:ascii="Microsoft JhengHei UI" w:eastAsia="Microsoft JhengHei UI" w:hAnsi="Microsoft JhengHei UI"/>
+          <w:sz w:val="20"/>
+          <w:szCs w:val="20"/>
+        </w:rPr>
+      </w:pPr>
+      <w:r>
+        <w:rPr>
+          <w:rFonts w:ascii="Microsoft JhengHei UI" w:eastAsia="Microsoft JhengHei UI" w:hAnsi="Microsoft JhengHei UI"/>
+          <w:sz w:val="20"/>
+          <w:szCs w:val="20"/>
+        </w:rPr>
+        <w:t>Disposer</w:t>
+      </w:r>
+      <w:r>
+        <w:rPr>
+          <w:rFonts w:ascii="Microsoft JhengHei UI" w:eastAsia="Microsoft JhengHei UI" w:hAnsi="Microsoft JhengHei UI"/>
+          <w:sz w:val="20"/>
+          <w:szCs w:val="20"/>
+        </w:rPr>
+        <w:t xml:space="preserve"> d’un Raspberry PI doté d’une clé WiFi autorisant les réseaux partagés (qui autorise d’être un point d’accès WiFi)</w:t>
+      </w:r>
+      <w:r>
+        <w:rPr>
+          <w:rFonts w:ascii="Microsoft JhengHei UI" w:eastAsia="Microsoft JhengHei UI" w:hAnsi="Microsoft JhengHei UI"/>
+          <w:sz w:val="20"/>
+          <w:szCs w:val="20"/>
+        </w:rPr>
+        <w:t> ;</w:t>
+      </w:r>
+    </w:p>
+    <w:p>
+      <w:pPr>
+        <w:pStyle w:val="Paragraphedeliste"/>
+        <w:numPr>
+          <w:ilvl w:val="0"/>
+          <w:numId w:val="5"/>
+        </w:numPr>
+        <w:rPr>
+          <w:rFonts w:ascii="Microsoft JhengHei UI" w:eastAsia="Microsoft JhengHei UI" w:hAnsi="Microsoft JhengHei UI"/>
+          <w:sz w:val="20"/>
+          <w:szCs w:val="20"/>
+        </w:rPr>
+      </w:pPr>
+      <w:r>
+        <w:rPr>
+          <w:rFonts w:ascii="Microsoft JhengHei UI" w:eastAsia="Microsoft JhengHei UI" w:hAnsi="Microsoft JhengHei UI"/>
+          <w:sz w:val="20"/>
+          <w:szCs w:val="20"/>
+        </w:rPr>
+        <w:t xml:space="preserve"> Paramétrer une connexion Internet uniquement pour télécharger les fichiers nécessaires pour l’application ;</w:t>
+      </w:r>
+    </w:p>
+    <w:p>
+      <w:pPr>
+        <w:pStyle w:val="Paragraphedeliste"/>
+        <w:numPr>
+          <w:ilvl w:val="0"/>
+          <w:numId w:val="5"/>
+        </w:numPr>
+        <w:rPr>
+          <w:rFonts w:ascii="Microsoft JhengHei UI" w:eastAsia="Microsoft JhengHei UI" w:hAnsi="Microsoft JhengHei UI"/>
+          <w:sz w:val="20"/>
+          <w:szCs w:val="20"/>
+        </w:rPr>
+      </w:pPr>
+      <w:r>
+        <w:rPr>
+          <w:rFonts w:ascii="Microsoft JhengHei UI" w:eastAsia="Microsoft JhengHei UI" w:hAnsi="Microsoft JhengHei UI"/>
+          <w:sz w:val="20"/>
+          <w:szCs w:val="20"/>
+        </w:rPr>
+        <w:t>Télécharger l’application NodeJS (version 6.x.x au minimum) ;</w:t>
+      </w:r>
+    </w:p>
+    <w:p>
+      <w:pPr>
+        <w:pStyle w:val="Paragraphedeliste"/>
+        <w:numPr>
+          <w:ilvl w:val="0"/>
+          <w:numId w:val="5"/>
+        </w:numPr>
+        <w:rPr>
+          <w:rFonts w:ascii="Microsoft JhengHei UI" w:eastAsia="Microsoft JhengHei UI" w:hAnsi="Microsoft JhengHei UI"/>
+          <w:sz w:val="20"/>
+          <w:szCs w:val="20"/>
+        </w:rPr>
+      </w:pPr>
+      <w:r>
+        <w:rPr>
+          <w:rFonts w:ascii="Microsoft JhengHei UI" w:eastAsia="Microsoft JhengHei UI" w:hAnsi="Microsoft JhengHei UI"/>
+          <w:sz w:val="20"/>
+          <w:szCs w:val="20"/>
+        </w:rPr>
+        <w:t>Ouvrir un terminal et lancer :</w:t>
+      </w:r>
+    </w:p>
+    <w:p>
+      <w:pPr>
+        <w:pStyle w:val="Paragraphedeliste"/>
+        <w:numPr>
+          <w:ilvl w:val="1"/>
+          <w:numId w:val="5"/>
+        </w:numPr>
+        <w:rPr>
+          <w:rFonts w:ascii="Microsoft JhengHei UI" w:eastAsia="Microsoft JhengHei UI" w:hAnsi="Microsoft JhengHei UI"/>
+          <w:sz w:val="20"/>
+          <w:szCs w:val="20"/>
+          <w:lang w:val="en-US"/>
+        </w:rPr>
+      </w:pPr>
+      <w:r>
+        <w:rPr>
+          <w:rFonts w:ascii="Microsoft JhengHei UI" w:eastAsia="Microsoft JhengHei UI" w:hAnsi="Microsoft JhengHei UI"/>
+          <w:sz w:val="20"/>
+          <w:szCs w:val="20"/>
+          <w:lang w:val="en-US"/>
+        </w:rPr>
+        <w:t>curl -sL https://deb.nodesource.com/setup_6.x | sudo -E bash -</w:t>
+      </w:r>
+    </w:p>
+    <w:p>
+      <w:pPr>
+        <w:pStyle w:val="Paragraphedeliste"/>
+        <w:numPr>
+          <w:ilvl w:val="1"/>
+          <w:numId w:val="5"/>
+        </w:numPr>
+        <w:rPr>
+          <w:rFonts w:ascii="Microsoft JhengHei UI" w:eastAsia="Microsoft JhengHei UI" w:hAnsi="Microsoft JhengHei UI"/>
+          <w:sz w:val="20"/>
+          <w:szCs w:val="20"/>
+          <w:lang w:val="en-US"/>
+        </w:rPr>
+      </w:pPr>
+      <w:r>
+        <w:rPr>
+          <w:rFonts w:ascii="Microsoft JhengHei UI" w:eastAsia="Microsoft JhengHei UI" w:hAnsi="Microsoft JhengHei UI"/>
+          <w:sz w:val="20"/>
+          <w:szCs w:val="20"/>
+          <w:lang w:val="en-US"/>
+        </w:rPr>
+        <w:t>sudo apt-get install -y nodejs</w:t>
+      </w:r>
+    </w:p>
+    <w:p>
+      <w:pPr>
+        <w:pStyle w:val="Paragraphedeliste"/>
+        <w:numPr>
+          <w:ilvl w:val="1"/>
+          <w:numId w:val="5"/>
+        </w:numPr>
+        <w:rPr>
+          <w:rFonts w:ascii="Microsoft JhengHei UI" w:eastAsia="Microsoft JhengHei UI" w:hAnsi="Microsoft JhengHei UI"/>
+          <w:sz w:val="20"/>
+          <w:szCs w:val="20"/>
+          <w:lang w:val="en-US"/>
+        </w:rPr>
+      </w:pPr>
+      <w:r>
+        <w:rPr>
+          <w:rFonts w:ascii="Microsoft JhengHei UI" w:eastAsia="Microsoft JhengHei UI" w:hAnsi="Microsoft JhengHei UI"/>
+          <w:sz w:val="20"/>
+          <w:szCs w:val="20"/>
+          <w:lang w:val="en-US"/>
+        </w:rPr>
+        <w:t>sudo apt-get install zip</w:t>
+      </w:r>
+    </w:p>
+    <w:p>
+      <w:pPr>
+        <w:pStyle w:val="Paragraphedeliste"/>
+        <w:numPr>
+          <w:ilvl w:val="1"/>
+          <w:numId w:val="5"/>
+        </w:numPr>
+        <w:rPr>
+          <w:rFonts w:ascii="Microsoft JhengHei UI" w:eastAsia="Microsoft JhengHei UI" w:hAnsi="Microsoft JhengHei UI"/>
+          <w:sz w:val="20"/>
+          <w:szCs w:val="20"/>
+        </w:rPr>
+      </w:pPr>
+      <w:r>
+        <w:rPr>
+          <w:rFonts w:ascii="Microsoft JhengHei UI" w:eastAsia="Microsoft JhengHei UI" w:hAnsi="Microsoft JhengHei UI"/>
+          <w:sz w:val="20"/>
+          <w:szCs w:val="20"/>
+        </w:rPr>
+        <w:t>curl -sL https://github.com/PlayeurZero/ShareBox/archive/master.zip | unzip -d ~/ShareBox</w:t>
+      </w:r>
+      <w:r>
+        <w:rPr>
+          <w:rFonts w:ascii="Microsoft JhengHei UI" w:eastAsia="Microsoft JhengHei UI" w:hAnsi="Microsoft JhengHei UI"/>
+          <w:sz w:val="20"/>
+          <w:szCs w:val="20"/>
+        </w:rPr>
+        <w:t xml:space="preserve"> (uniquement lorsque le dép</w:t>
+      </w:r>
+      <w:r>
+        <w:rPr>
+          <w:rFonts w:ascii="Microsoft JhengHei UI" w:eastAsia="Microsoft JhengHei UI" w:hAnsi="Microsoft JhengHei UI"/>
+          <w:sz w:val="20"/>
+          <w:szCs w:val="20"/>
+        </w:rPr>
+        <w:t>ôt sera publique)</w:t>
       </w:r>
       <w:bookmarkStart w:id="0" w:name="_GoBack"/>
       <w:bookmarkEnd w:id="0"/>
+    </w:p>
+    <w:p>
+      <w:pPr>
+        <w:pStyle w:val="Paragraphedeliste"/>
+        <w:numPr>
+          <w:ilvl w:val="1"/>
+          <w:numId w:val="5"/>
+        </w:numPr>
+        <w:rPr>
+          <w:rFonts w:ascii="Microsoft JhengHei UI" w:eastAsia="Microsoft JhengHei UI" w:hAnsi="Microsoft JhengHei UI"/>
+          <w:sz w:val="20"/>
+          <w:szCs w:val="20"/>
+          <w:lang w:val="en-US"/>
+        </w:rPr>
+      </w:pPr>
+      <w:r>
+        <w:rPr>
+          <w:rFonts w:ascii="Microsoft JhengHei UI" w:eastAsia="Microsoft JhengHei UI" w:hAnsi="Microsoft JhengHei UI"/>
+          <w:sz w:val="20"/>
+          <w:szCs w:val="20"/>
+          <w:lang w:val="en-US"/>
+        </w:rPr>
+        <w:t>cd ~/ShareBox</w:t>
+      </w:r>
+    </w:p>
+    <w:p>
+      <w:pPr>
+        <w:pStyle w:val="Paragraphedeliste"/>
+        <w:numPr>
+          <w:ilvl w:val="1"/>
+          <w:numId w:val="5"/>
+        </w:numPr>
+        <w:rPr>
+          <w:rFonts w:ascii="Microsoft JhengHei UI" w:eastAsia="Microsoft JhengHei UI" w:hAnsi="Microsoft JhengHei UI"/>
+          <w:sz w:val="20"/>
+          <w:szCs w:val="20"/>
+          <w:lang w:val="en-US"/>
+        </w:rPr>
+      </w:pPr>
+      <w:r>
+        <w:rPr>
+          <w:rFonts w:ascii="Microsoft JhengHei UI" w:eastAsia="Microsoft JhengHei UI" w:hAnsi="Microsoft JhengHei UI"/>
+          <w:sz w:val="20"/>
+          <w:szCs w:val="20"/>
+          <w:lang w:val="en-US"/>
+        </w:rPr>
+        <w:t>node ./server/app.js</w:t>
+      </w:r>
+    </w:p>
+    <w:p>
+      <w:pPr>
+        <w:pStyle w:val="Paragraphedeliste"/>
+        <w:ind w:left="1440"/>
+        <w:rPr>
+          <w:rFonts w:ascii="Microsoft JhengHei UI" w:eastAsia="Microsoft JhengHei UI" w:hAnsi="Microsoft JhengHei UI"/>
+          <w:sz w:val="20"/>
+          <w:szCs w:val="20"/>
+        </w:rPr>
+      </w:pPr>
+      <w:r>
+        <w:rPr>
+          <w:rFonts w:ascii="Microsoft JhengHei UI" w:eastAsia="Microsoft JhengHei UI" w:hAnsi="Microsoft JhengHei UI"/>
+          <w:sz w:val="20"/>
+          <w:szCs w:val="20"/>
+        </w:rPr>
+        <w:t xml:space="preserve">Cette dernière ligne permet de lancer l’application. </w:t>
+      </w:r>
+      <w:r>
+        <w:rPr>
+          <w:rFonts w:ascii="Microsoft JhengHei UI" w:eastAsia="Microsoft JhengHei UI" w:hAnsi="Microsoft JhengHei UI"/>
+          <w:sz w:val="20"/>
+          <w:szCs w:val="20"/>
+        </w:rPr>
+        <w:t>Si vous avons des modifications de port à effectuer, il existe des options de configuration se trouvant dans /server/app.js où on peut changer les ports et les dossiers.</w:t>
+      </w:r>
+    </w:p>
+    <w:p>
+      <w:pPr>
+        <w:rPr>
+          <w:rFonts w:ascii="Microsoft JhengHei UI" w:eastAsia="Microsoft JhengHei UI" w:hAnsi="Microsoft JhengHei UI"/>
+          <w:sz w:val="20"/>
+          <w:szCs w:val="20"/>
+        </w:rPr>
+      </w:pPr>
     </w:p>
     <w:sectPr>
       <w:pgSz w:w="11906" w:h="16838"/>
@@ -2948,6 +3541,119 @@
     </w:lvl>
   </w:abstractNum>
   <w:abstractNum w:abstractNumId="2" w15:restartNumberingAfterBreak="0">
+    <w:nsid w:val="409025CA"/>
+    <w:multiLevelType w:val="hybridMultilevel"/>
+    <w:tmpl w:val="E99826F6"/>
+    <w:lvl w:ilvl="0" w:tplc="040C0001">
+      <w:start w:val="1"/>
+      <w:numFmt w:val="bullet"/>
+      <w:lvlText w:val=""/>
+      <w:lvlJc w:val="left"/>
+      <w:pPr>
+        <w:ind w:left="720" w:hanging="360"/>
+      </w:pPr>
+      <w:rPr>
+        <w:rFonts w:ascii="Symbol" w:hAnsi="Symbol" w:hint="default"/>
+      </w:rPr>
+    </w:lvl>
+    <w:lvl w:ilvl="1" w:tplc="040C0003">
+      <w:start w:val="1"/>
+      <w:numFmt w:val="bullet"/>
+      <w:lvlText w:val="o"/>
+      <w:lvlJc w:val="left"/>
+      <w:pPr>
+        <w:ind w:left="1440" w:hanging="360"/>
+      </w:pPr>
+      <w:rPr>
+        <w:rFonts w:ascii="Courier New" w:hAnsi="Courier New" w:cs="Courier New" w:hint="default"/>
+      </w:rPr>
+    </w:lvl>
+    <w:lvl w:ilvl="2" w:tplc="040C0005" w:tentative="1">
+      <w:start w:val="1"/>
+      <w:numFmt w:val="bullet"/>
+      <w:lvlText w:val=""/>
+      <w:lvlJc w:val="left"/>
+      <w:pPr>
+        <w:ind w:left="2160" w:hanging="360"/>
+      </w:pPr>
+      <w:rPr>
+        <w:rFonts w:ascii="Wingdings" w:hAnsi="Wingdings" w:hint="default"/>
+      </w:rPr>
+    </w:lvl>
+    <w:lvl w:ilvl="3" w:tplc="040C0001" w:tentative="1">
+      <w:start w:val="1"/>
+      <w:numFmt w:val="bullet"/>
+      <w:lvlText w:val=""/>
+      <w:lvlJc w:val="left"/>
+      <w:pPr>
+        <w:ind w:left="2880" w:hanging="360"/>
+      </w:pPr>
+      <w:rPr>
+        <w:rFonts w:ascii="Symbol" w:hAnsi="Symbol" w:hint="default"/>
+      </w:rPr>
+    </w:lvl>
+    <w:lvl w:ilvl="4" w:tplc="040C0003" w:tentative="1">
+      <w:start w:val="1"/>
+      <w:numFmt w:val="bullet"/>
+      <w:lvlText w:val="o"/>
+      <w:lvlJc w:val="left"/>
+      <w:pPr>
+        <w:ind w:left="3600" w:hanging="360"/>
+      </w:pPr>
+      <w:rPr>
+        <w:rFonts w:ascii="Courier New" w:hAnsi="Courier New" w:cs="Courier New" w:hint="default"/>
+      </w:rPr>
+    </w:lvl>
+    <w:lvl w:ilvl="5" w:tplc="040C0005" w:tentative="1">
+      <w:start w:val="1"/>
+      <w:numFmt w:val="bullet"/>
+      <w:lvlText w:val=""/>
+      <w:lvlJc w:val="left"/>
+      <w:pPr>
+        <w:ind w:left="4320" w:hanging="360"/>
+      </w:pPr>
+      <w:rPr>
+        <w:rFonts w:ascii="Wingdings" w:hAnsi="Wingdings" w:hint="default"/>
+      </w:rPr>
+    </w:lvl>
+    <w:lvl w:ilvl="6" w:tplc="040C0001" w:tentative="1">
+      <w:start w:val="1"/>
+      <w:numFmt w:val="bullet"/>
+      <w:lvlText w:val=""/>
+      <w:lvlJc w:val="left"/>
+      <w:pPr>
+        <w:ind w:left="5040" w:hanging="360"/>
+      </w:pPr>
+      <w:rPr>
+        <w:rFonts w:ascii="Symbol" w:hAnsi="Symbol" w:hint="default"/>
+      </w:rPr>
+    </w:lvl>
+    <w:lvl w:ilvl="7" w:tplc="040C0003" w:tentative="1">
+      <w:start w:val="1"/>
+      <w:numFmt w:val="bullet"/>
+      <w:lvlText w:val="o"/>
+      <w:lvlJc w:val="left"/>
+      <w:pPr>
+        <w:ind w:left="5760" w:hanging="360"/>
+      </w:pPr>
+      <w:rPr>
+        <w:rFonts w:ascii="Courier New" w:hAnsi="Courier New" w:cs="Courier New" w:hint="default"/>
+      </w:rPr>
+    </w:lvl>
+    <w:lvl w:ilvl="8" w:tplc="040C0005" w:tentative="1">
+      <w:start w:val="1"/>
+      <w:numFmt w:val="bullet"/>
+      <w:lvlText w:val=""/>
+      <w:lvlJc w:val="left"/>
+      <w:pPr>
+        <w:ind w:left="6480" w:hanging="360"/>
+      </w:pPr>
+      <w:rPr>
+        <w:rFonts w:ascii="Wingdings" w:hAnsi="Wingdings" w:hint="default"/>
+      </w:rPr>
+    </w:lvl>
+  </w:abstractNum>
+  <w:abstractNum w:abstractNumId="3" w15:restartNumberingAfterBreak="0">
     <w:nsid w:val="46311A8F"/>
     <w:multiLevelType w:val="hybridMultilevel"/>
     <w:tmpl w:val="0CD484CC"/>
@@ -3060,7 +3766,7 @@
       </w:rPr>
     </w:lvl>
   </w:abstractNum>
-  <w:abstractNum w:abstractNumId="3" w15:restartNumberingAfterBreak="0">
+  <w:abstractNum w:abstractNumId="4" w15:restartNumberingAfterBreak="0">
     <w:nsid w:val="5D33439A"/>
     <w:multiLevelType w:val="hybridMultilevel"/>
     <w:tmpl w:val="7A4892E4"/>
@@ -3174,16 +3880,19 @@
     </w:lvl>
   </w:abstractNum>
   <w:num w:numId="1">
-    <w:abstractNumId w:val="3"/>
+    <w:abstractNumId w:val="4"/>
   </w:num>
   <w:num w:numId="2">
     <w:abstractNumId w:val="0"/>
   </w:num>
   <w:num w:numId="3">
-    <w:abstractNumId w:val="2"/>
+    <w:abstractNumId w:val="3"/>
   </w:num>
   <w:num w:numId="4">
     <w:abstractNumId w:val="1"/>
+  </w:num>
+  <w:num w:numId="5">
+    <w:abstractNumId w:val="2"/>
   </w:num>
 </w:numbering>
 </file>

</xml_diff>